<commit_message>
Correcciones de plan de gestion
</commit_message>
<xml_diff>
--- a/documentos/gestion/SIRP_PLGC.docx
+++ b/documentos/gestion/SIRP_PLGC.docx
@@ -14,7 +14,7 @@
         <mc:AlternateContent>
           <mc:Choice Requires="wps">
             <w:drawing>
-              <wp:anchor distT="0" distB="0" distL="114300" distR="114300" simplePos="0" relativeHeight="2" behindDoc="0" locked="0" layoutInCell="1" allowOverlap="1" wp14:anchorId="7D7D5A5E">
+              <wp:anchor distT="0" distB="0" distL="114300" distR="114300" simplePos="0" relativeHeight="2" behindDoc="0" locked="0" layoutInCell="1" allowOverlap="1" wp14:anchorId="0CF3644C" wp14:editId="705B6503">
                 <wp:simplePos x="0" y="0"/>
                 <wp:positionH relativeFrom="column">
                   <wp:posOffset>-1051560</wp:posOffset>
@@ -95,7 +95,7 @@
         <mc:AlternateContent>
           <mc:Choice Requires="wps">
             <w:drawing>
-              <wp:anchor distT="0" distB="0" distL="114300" distR="114300" simplePos="0" relativeHeight="3" behindDoc="0" locked="0" layoutInCell="1" allowOverlap="1" wp14:anchorId="2EC8BC69">
+              <wp:anchor distT="0" distB="0" distL="114300" distR="114300" simplePos="0" relativeHeight="3" behindDoc="0" locked="0" layoutInCell="1" allowOverlap="1" wp14:anchorId="7D3F2723" wp14:editId="7ACD5E13">
                 <wp:simplePos x="0" y="0"/>
                 <wp:positionH relativeFrom="column">
                   <wp:posOffset>-1051560</wp:posOffset>
@@ -168,7 +168,7 @@
         <mc:AlternateContent>
           <mc:Choice Requires="wps">
             <w:drawing>
-              <wp:anchor distT="0" distB="0" distL="114300" distR="114300" simplePos="0" relativeHeight="4" behindDoc="0" locked="0" layoutInCell="1" allowOverlap="1" wp14:anchorId="4E75F34A">
+              <wp:anchor distT="0" distB="0" distL="114300" distR="114300" simplePos="0" relativeHeight="4" behindDoc="0" locked="0" layoutInCell="1" allowOverlap="1" wp14:anchorId="339F028D" wp14:editId="7631BA9A">
                 <wp:simplePos x="0" y="0"/>
                 <wp:positionH relativeFrom="margin">
                   <wp:posOffset>5419725</wp:posOffset>
@@ -268,7 +268,7 @@
           </mc:Choice>
           <mc:Fallback>
             <w:pict>
-              <v:rect w14:anchorId="4E75F34A" id="Rectángulo 130" o:spid="_x0000_s1026" style="position:absolute;left:0;text-align:left;margin-left:426.75pt;margin-top:15.35pt;width:49.9pt;height:80.4pt;z-index:4;visibility:visible;mso-wrap-style:square;mso-width-percent:80;mso-height-percent:100;mso-wrap-distance-left:9pt;mso-wrap-distance-top:0;mso-wrap-distance-right:9pt;mso-wrap-distance-bottom:0;mso-position-horizontal:absolute;mso-position-horizontal-relative:margin;mso-position-vertical:absolute;mso-position-vertical-relative:page;mso-width-percent:80;mso-height-percent:100;mso-width-relative:page;mso-height-relative:page;v-text-anchor:bottom" o:gfxdata="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" fillcolor="#5b9bd5 [3204]" stroked="f" strokeweight="1pt">
+              <v:rect w14:anchorId="339F028D" id="Rectángulo 130" o:spid="_x0000_s1026" style="position:absolute;left:0;text-align:left;margin-left:426.75pt;margin-top:15.35pt;width:49.9pt;height:80.4pt;z-index:4;visibility:visible;mso-wrap-style:square;mso-width-percent:80;mso-height-percent:100;mso-wrap-distance-left:9pt;mso-wrap-distance-top:0;mso-wrap-distance-right:9pt;mso-wrap-distance-bottom:0;mso-position-horizontal:absolute;mso-position-horizontal-relative:margin;mso-position-vertical:absolute;mso-position-vertical-relative:page;mso-width-percent:80;mso-height-percent:100;mso-width-relative:page;mso-height-relative:page;v-text-anchor:bottom" o:gfxdata="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" fillcolor="#5b9bd5 [3204]" stroked="f" strokeweight="1pt">
                 <v:textbox inset="3.6pt,,3.6pt">
                   <w:txbxContent>
                     <w:p>
@@ -328,7 +328,7 @@
           <w:lang w:eastAsia="es-PE"/>
         </w:rPr>
         <w:drawing>
-          <wp:anchor distT="0" distB="635" distL="114300" distR="120650" simplePos="0" relativeHeight="6" behindDoc="0" locked="0" layoutInCell="1" allowOverlap="1">
+          <wp:anchor distT="0" distB="635" distL="114300" distR="120650" simplePos="0" relativeHeight="6" behindDoc="0" locked="0" layoutInCell="1" allowOverlap="1" wp14:anchorId="6CD0AEE9" wp14:editId="1CD32259">
             <wp:simplePos x="0" y="0"/>
             <wp:positionH relativeFrom="column">
               <wp:posOffset>1339215</wp:posOffset>
@@ -451,7 +451,7 @@
         <mc:AlternateContent>
           <mc:Choice Requires="wps">
             <w:drawing>
-              <wp:anchor distT="0" distB="0" distL="114300" distR="114300" simplePos="0" relativeHeight="5" behindDoc="0" locked="0" layoutInCell="1" allowOverlap="1" wp14:anchorId="719AA379">
+              <wp:anchor distT="0" distB="0" distL="114300" distR="114300" simplePos="0" relativeHeight="5" behindDoc="0" locked="0" layoutInCell="1" allowOverlap="1" wp14:anchorId="6AD973FD" wp14:editId="3343B1F0">
                 <wp:simplePos x="0" y="0"/>
                 <wp:positionH relativeFrom="column">
                   <wp:posOffset>-691515</wp:posOffset>
@@ -525,7 +525,7 @@
           </mc:Choice>
           <mc:Fallback>
             <w:pict>
-              <v:rect w14:anchorId="719AA379" id="Cuadro de texto 9" o:spid="_x0000_s1027" style="position:absolute;left:0;text-align:left;margin-left:-54.45pt;margin-top:25.3pt;width:563.6pt;height:178.8pt;z-index:5;visibility:visible;mso-wrap-style:square;mso-wrap-distance-left:9pt;mso-wrap-distance-top:0;mso-wrap-distance-right:9pt;mso-wrap-distance-bottom:0;mso-position-horizontal:absolute;mso-position-horizontal-relative:text;mso-position-vertical:absolute;mso-position-vertical-relative:text;v-text-anchor:top" o:gfxdata="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" filled="f" stroked="f" strokeweight=".18mm">
+              <v:rect w14:anchorId="6AD973FD" id="Cuadro de texto 9" o:spid="_x0000_s1027" style="position:absolute;left:0;text-align:left;margin-left:-54.45pt;margin-top:25.3pt;width:563.6pt;height:178.8pt;z-index:5;visibility:visible;mso-wrap-style:square;mso-wrap-distance-left:9pt;mso-wrap-distance-top:0;mso-wrap-distance-right:9pt;mso-wrap-distance-bottom:0;mso-position-horizontal:absolute;mso-position-horizontal-relative:text;mso-position-vertical:absolute;mso-position-vertical-relative:text;v-text-anchor:top" o:gfxdata="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" filled="f" stroked="f" strokeweight=".18mm">
                 <v:textbox>
                   <w:txbxContent>
                     <w:p>
@@ -578,7 +578,7 @@
         <mc:AlternateContent>
           <mc:Choice Requires="wps">
             <w:drawing>
-              <wp:anchor distT="0" distB="0" distL="114300" distR="114300" simplePos="0" relativeHeight="251659264" behindDoc="0" locked="0" layoutInCell="1" allowOverlap="1" wp14:anchorId="01DAD256" wp14:editId="42C3ED3B">
+              <wp:anchor distT="0" distB="0" distL="114300" distR="114300" simplePos="0" relativeHeight="251659264" behindDoc="0" locked="0" layoutInCell="1" allowOverlap="1" wp14:anchorId="470E15EF" wp14:editId="026C5230">
                 <wp:simplePos x="0" y="0"/>
                 <wp:positionH relativeFrom="column">
                   <wp:posOffset>914400</wp:posOffset>
@@ -730,7 +730,7 @@
           </mc:Choice>
           <mc:Fallback>
             <w:pict>
-              <v:shapetype w14:anchorId="01DAD256" id="_x0000_t202" coordsize="21600,21600" o:spt="202" path="m,l,21600r21600,l21600,xe">
+              <v:shapetype w14:anchorId="470E15EF" id="_x0000_t202" coordsize="21600,21600" o:spt="202" path="m,l,21600r21600,l21600,xe">
                 <v:stroke joinstyle="miter"/>
                 <v:path gradientshapeok="t" o:connecttype="rect"/>
               </v:shapetype>
@@ -2843,7 +2843,21 @@
           <w:bCs/>
         </w:rPr>
         <w:tab/>
-        <w:t xml:space="preserve">Somos Randhu </w:t>
+        <w:t xml:space="preserve">Somos </w:t>
+      </w:r>
+      <w:proofErr w:type="spellStart"/>
+      <w:r>
+        <w:rPr>
+          <w:bCs/>
+        </w:rPr>
+        <w:t>Randhu</w:t>
+      </w:r>
+      <w:proofErr w:type="spellEnd"/>
+      <w:r>
+        <w:rPr>
+          <w:bCs/>
+        </w:rPr>
+        <w:t xml:space="preserve"> </w:t>
       </w:r>
       <w:proofErr w:type="spellStart"/>
       <w:r>
@@ -2869,7 +2883,21 @@
           <w:bCs/>
         </w:rPr>
         <w:tab/>
-        <w:t xml:space="preserve">En Randhu </w:t>
+        <w:t xml:space="preserve">En </w:t>
+      </w:r>
+      <w:proofErr w:type="spellStart"/>
+      <w:r>
+        <w:rPr>
+          <w:bCs/>
+        </w:rPr>
+        <w:t>Randhu</w:t>
+      </w:r>
+      <w:proofErr w:type="spellEnd"/>
+      <w:r>
+        <w:rPr>
+          <w:bCs/>
+        </w:rPr>
+        <w:t xml:space="preserve"> </w:t>
       </w:r>
       <w:proofErr w:type="spellStart"/>
       <w:r>
@@ -2993,7 +3021,7 @@
     </w:p>
     <w:tbl>
       <w:tblPr>
-        <w:tblStyle w:val="Tabladecuadrcula6concolores-nfasis5"/>
+        <w:tblStyle w:val="Tablaconcuadrcula6concolores-nfasis5"/>
         <w:tblW w:w="8828" w:type="dxa"/>
         <w:tblLook w:val="04A0" w:firstRow="1" w:lastRow="0" w:firstColumn="1" w:lastColumn="0" w:noHBand="0" w:noVBand="1"/>
       </w:tblPr>
@@ -3336,7 +3364,7 @@
     <w:p/>
     <w:tbl>
       <w:tblPr>
-        <w:tblStyle w:val="Tabladecuadrcula6concolores-nfasis5"/>
+        <w:tblStyle w:val="Tablaconcuadrcula6concolores-nfasis5"/>
         <w:tblW w:w="5885" w:type="dxa"/>
         <w:jc w:val="center"/>
         <w:tblLook w:val="04A0" w:firstRow="1" w:lastRow="0" w:firstColumn="1" w:lastColumn="0" w:noHBand="0" w:noVBand="1"/>
@@ -3850,7 +3878,7 @@
     </w:p>
     <w:tbl>
       <w:tblPr>
-        <w:tblStyle w:val="Tabladecuadrcula6concolores-nfasis5"/>
+        <w:tblStyle w:val="Tablaconcuadrcula6concolores-nfasis5"/>
         <w:tblW w:w="6720" w:type="dxa"/>
         <w:tblInd w:w="562" w:type="dxa"/>
         <w:tblLook w:val="04A0" w:firstRow="1" w:lastRow="0" w:firstColumn="1" w:lastColumn="0" w:noHBand="0" w:noVBand="1"/>
@@ -5719,6 +5747,327 @@
             </w:pPr>
             <w:r>
               <w:t>E</w:t>
+            </w:r>
+          </w:p>
+        </w:tc>
+        <w:tc>
+          <w:tcPr>
+            <w:tcW w:w="2672" w:type="dxa"/>
+            <w:shd w:val="clear" w:color="auto" w:fill="auto"/>
+          </w:tcPr>
+          <w:p>
+            <w:pPr>
+              <w:spacing w:after="0" w:line="240" w:lineRule="auto"/>
+              <w:jc w:val="center"/>
+            </w:pPr>
+            <w:r>
+              <w:t>SIRP</w:t>
+            </w:r>
+          </w:p>
+        </w:tc>
+      </w:tr>
+      <w:tr>
+        <w:trPr>
+          <w:trHeight w:val="280"/>
+        </w:trPr>
+        <w:tc>
+          <w:tcPr>
+            <w:tcW w:w="1458" w:type="dxa"/>
+            <w:shd w:val="clear" w:color="auto" w:fill="auto"/>
+          </w:tcPr>
+          <w:p>
+            <w:pPr>
+              <w:spacing w:after="0" w:line="240" w:lineRule="auto"/>
+              <w:jc w:val="center"/>
+            </w:pPr>
+            <w:r>
+              <w:t>E</w:t>
+            </w:r>
+          </w:p>
+        </w:tc>
+        <w:tc>
+          <w:tcPr>
+            <w:tcW w:w="3365" w:type="dxa"/>
+            <w:shd w:val="clear" w:color="auto" w:fill="auto"/>
+          </w:tcPr>
+          <w:p>
+            <w:pPr>
+              <w:spacing w:after="0" w:line="240" w:lineRule="auto"/>
+            </w:pPr>
+            <w:r>
+              <w:t>Documento de Análisis</w:t>
+            </w:r>
+          </w:p>
+        </w:tc>
+        <w:tc>
+          <w:tcPr>
+            <w:tcW w:w="2010" w:type="dxa"/>
+            <w:shd w:val="clear" w:color="auto" w:fill="auto"/>
+          </w:tcPr>
+          <w:p>
+            <w:pPr>
+              <w:spacing w:after="0" w:line="240" w:lineRule="auto"/>
+              <w:jc w:val="center"/>
+            </w:pPr>
+            <w:r>
+              <w:t>P</w:t>
+            </w:r>
+          </w:p>
+        </w:tc>
+        <w:tc>
+          <w:tcPr>
+            <w:tcW w:w="2672" w:type="dxa"/>
+            <w:shd w:val="clear" w:color="auto" w:fill="auto"/>
+          </w:tcPr>
+          <w:p>
+            <w:pPr>
+              <w:spacing w:after="0" w:line="240" w:lineRule="auto"/>
+              <w:jc w:val="center"/>
+            </w:pPr>
+            <w:r>
+              <w:t>SIRP</w:t>
+            </w:r>
+          </w:p>
+        </w:tc>
+      </w:tr>
+      <w:tr>
+        <w:trPr>
+          <w:trHeight w:val="280"/>
+        </w:trPr>
+        <w:tc>
+          <w:tcPr>
+            <w:tcW w:w="1458" w:type="dxa"/>
+            <w:shd w:val="clear" w:color="auto" w:fill="auto"/>
+          </w:tcPr>
+          <w:p>
+            <w:pPr>
+              <w:spacing w:after="0" w:line="240" w:lineRule="auto"/>
+              <w:jc w:val="center"/>
+            </w:pPr>
+            <w:r>
+              <w:lastRenderedPageBreak/>
+              <w:t>F</w:t>
+            </w:r>
+          </w:p>
+        </w:tc>
+        <w:tc>
+          <w:tcPr>
+            <w:tcW w:w="3365" w:type="dxa"/>
+            <w:shd w:val="clear" w:color="auto" w:fill="auto"/>
+          </w:tcPr>
+          <w:p>
+            <w:pPr>
+              <w:spacing w:after="0" w:line="240" w:lineRule="auto"/>
+            </w:pPr>
+            <w:r>
+              <w:t>Código Fuente</w:t>
+            </w:r>
+          </w:p>
+        </w:tc>
+        <w:tc>
+          <w:tcPr>
+            <w:tcW w:w="2010" w:type="dxa"/>
+            <w:shd w:val="clear" w:color="auto" w:fill="auto"/>
+          </w:tcPr>
+          <w:p>
+            <w:pPr>
+              <w:spacing w:after="0" w:line="240" w:lineRule="auto"/>
+              <w:jc w:val="center"/>
+            </w:pPr>
+            <w:r>
+              <w:t>P</w:t>
+            </w:r>
+          </w:p>
+        </w:tc>
+        <w:tc>
+          <w:tcPr>
+            <w:tcW w:w="2672" w:type="dxa"/>
+            <w:shd w:val="clear" w:color="auto" w:fill="auto"/>
+          </w:tcPr>
+          <w:p>
+            <w:pPr>
+              <w:spacing w:after="0" w:line="240" w:lineRule="auto"/>
+              <w:jc w:val="center"/>
+            </w:pPr>
+            <w:r>
+              <w:t>SIRP</w:t>
+            </w:r>
+          </w:p>
+        </w:tc>
+      </w:tr>
+      <w:tr>
+        <w:trPr>
+          <w:trHeight w:val="280"/>
+        </w:trPr>
+        <w:tc>
+          <w:tcPr>
+            <w:tcW w:w="1458" w:type="dxa"/>
+            <w:shd w:val="clear" w:color="auto" w:fill="auto"/>
+          </w:tcPr>
+          <w:p>
+            <w:pPr>
+              <w:spacing w:after="0" w:line="240" w:lineRule="auto"/>
+              <w:jc w:val="center"/>
+            </w:pPr>
+            <w:r>
+              <w:t>E</w:t>
+            </w:r>
+          </w:p>
+        </w:tc>
+        <w:tc>
+          <w:tcPr>
+            <w:tcW w:w="3365" w:type="dxa"/>
+            <w:shd w:val="clear" w:color="auto" w:fill="auto"/>
+          </w:tcPr>
+          <w:p>
+            <w:pPr>
+              <w:spacing w:after="0" w:line="240" w:lineRule="auto"/>
+            </w:pPr>
+            <w:r>
+              <w:t>Plan de pruebas</w:t>
+            </w:r>
+          </w:p>
+        </w:tc>
+        <w:tc>
+          <w:tcPr>
+            <w:tcW w:w="2010" w:type="dxa"/>
+            <w:shd w:val="clear" w:color="auto" w:fill="auto"/>
+          </w:tcPr>
+          <w:p>
+            <w:pPr>
+              <w:spacing w:after="0" w:line="240" w:lineRule="auto"/>
+              <w:jc w:val="center"/>
+            </w:pPr>
+            <w:r>
+              <w:t>P</w:t>
+            </w:r>
+          </w:p>
+        </w:tc>
+        <w:tc>
+          <w:tcPr>
+            <w:tcW w:w="2672" w:type="dxa"/>
+            <w:shd w:val="clear" w:color="auto" w:fill="auto"/>
+          </w:tcPr>
+          <w:p>
+            <w:pPr>
+              <w:spacing w:after="0" w:line="240" w:lineRule="auto"/>
+              <w:jc w:val="center"/>
+            </w:pPr>
+            <w:r>
+              <w:t>SIRP</w:t>
+            </w:r>
+          </w:p>
+        </w:tc>
+      </w:tr>
+      <w:tr>
+        <w:trPr>
+          <w:trHeight w:val="280"/>
+        </w:trPr>
+        <w:tc>
+          <w:tcPr>
+            <w:tcW w:w="1458" w:type="dxa"/>
+            <w:shd w:val="clear" w:color="auto" w:fill="auto"/>
+          </w:tcPr>
+          <w:p>
+            <w:pPr>
+              <w:spacing w:after="0" w:line="240" w:lineRule="auto"/>
+              <w:jc w:val="center"/>
+            </w:pPr>
+            <w:r>
+              <w:t>E</w:t>
+            </w:r>
+          </w:p>
+        </w:tc>
+        <w:tc>
+          <w:tcPr>
+            <w:tcW w:w="3365" w:type="dxa"/>
+            <w:shd w:val="clear" w:color="auto" w:fill="auto"/>
+          </w:tcPr>
+          <w:p>
+            <w:pPr>
+              <w:spacing w:after="0" w:line="240" w:lineRule="auto"/>
+            </w:pPr>
+            <w:r>
+              <w:t>Acta de Cierre</w:t>
+            </w:r>
+          </w:p>
+        </w:tc>
+        <w:tc>
+          <w:tcPr>
+            <w:tcW w:w="2010" w:type="dxa"/>
+            <w:shd w:val="clear" w:color="auto" w:fill="auto"/>
+          </w:tcPr>
+          <w:p>
+            <w:pPr>
+              <w:spacing w:after="0" w:line="240" w:lineRule="auto"/>
+              <w:jc w:val="center"/>
+            </w:pPr>
+            <w:r>
+              <w:t>E</w:t>
+            </w:r>
+          </w:p>
+        </w:tc>
+        <w:tc>
+          <w:tcPr>
+            <w:tcW w:w="2672" w:type="dxa"/>
+            <w:shd w:val="clear" w:color="auto" w:fill="auto"/>
+          </w:tcPr>
+          <w:p>
+            <w:pPr>
+              <w:spacing w:after="0" w:line="240" w:lineRule="auto"/>
+              <w:jc w:val="center"/>
+            </w:pPr>
+            <w:r>
+              <w:t>SIRP</w:t>
+            </w:r>
+          </w:p>
+        </w:tc>
+      </w:tr>
+      <w:tr>
+        <w:trPr>
+          <w:trHeight w:val="280"/>
+        </w:trPr>
+        <w:tc>
+          <w:tcPr>
+            <w:tcW w:w="1458" w:type="dxa"/>
+            <w:shd w:val="clear" w:color="auto" w:fill="auto"/>
+          </w:tcPr>
+          <w:p>
+            <w:pPr>
+              <w:spacing w:after="0" w:line="240" w:lineRule="auto"/>
+              <w:jc w:val="center"/>
+            </w:pPr>
+            <w:r>
+              <w:t>E</w:t>
+            </w:r>
+          </w:p>
+        </w:tc>
+        <w:tc>
+          <w:tcPr>
+            <w:tcW w:w="3365" w:type="dxa"/>
+            <w:shd w:val="clear" w:color="auto" w:fill="auto"/>
+          </w:tcPr>
+          <w:p>
+            <w:pPr>
+              <w:spacing w:after="0" w:line="240" w:lineRule="auto"/>
+            </w:pPr>
+            <w:r>
+              <w:t>Documento de Diseño</w:t>
+            </w:r>
+          </w:p>
+        </w:tc>
+        <w:tc>
+          <w:tcPr>
+            <w:tcW w:w="2010" w:type="dxa"/>
+            <w:shd w:val="clear" w:color="auto" w:fill="auto"/>
+          </w:tcPr>
+          <w:p>
+            <w:pPr>
+              <w:spacing w:after="0" w:line="240" w:lineRule="auto"/>
+              <w:jc w:val="center"/>
+            </w:pPr>
+            <w:r>
+              <w:t>P</w:t>
             </w:r>
           </w:p>
         </w:tc>
@@ -6273,7 +6622,13 @@
               <w:spacing w:after="0" w:line="240" w:lineRule="auto"/>
             </w:pPr>
             <w:r>
-              <w:t>Lista de los requisitos</w:t>
+              <w:t>Documento</w:t>
+            </w:r>
+            <w:r>
+              <w:t xml:space="preserve"> de requisitos</w:t>
+            </w:r>
+            <w:r>
+              <w:t xml:space="preserve"> funcionales</w:t>
             </w:r>
           </w:p>
         </w:tc>
@@ -6299,7 +6654,67 @@
               <w:jc w:val="center"/>
             </w:pPr>
             <w:r>
-              <w:t>LR</w:t>
+              <w:t>RF</w:t>
+            </w:r>
+          </w:p>
+        </w:tc>
+        <w:tc>
+          <w:tcPr>
+            <w:tcW w:w="2672" w:type="dxa"/>
+            <w:shd w:val="clear" w:color="auto" w:fill="auto"/>
+          </w:tcPr>
+          <w:p>
+            <w:pPr>
+              <w:spacing w:after="0" w:line="240" w:lineRule="auto"/>
+              <w:jc w:val="center"/>
+            </w:pPr>
+            <w:r>
+              <w:t>SIRP</w:t>
+            </w:r>
+          </w:p>
+        </w:tc>
+      </w:tr>
+      <w:tr>
+        <w:trPr>
+          <w:trHeight w:val="267"/>
+        </w:trPr>
+        <w:tc>
+          <w:tcPr>
+            <w:tcW w:w="2405" w:type="dxa"/>
+            <w:shd w:val="clear" w:color="auto" w:fill="auto"/>
+          </w:tcPr>
+          <w:p>
+            <w:pPr>
+              <w:spacing w:after="0" w:line="240" w:lineRule="auto"/>
+            </w:pPr>
+            <w:r>
+              <w:t>Documento de requisitos no funcionales</w:t>
+            </w:r>
+          </w:p>
+        </w:tc>
+        <w:tc>
+          <w:tcPr>
+            <w:tcW w:w="2419" w:type="dxa"/>
+            <w:shd w:val="clear" w:color="auto" w:fill="auto"/>
+          </w:tcPr>
+          <w:p>
+            <w:r>
+              <w:t>.docx</w:t>
+            </w:r>
+          </w:p>
+        </w:tc>
+        <w:tc>
+          <w:tcPr>
+            <w:tcW w:w="2010" w:type="dxa"/>
+            <w:shd w:val="clear" w:color="auto" w:fill="auto"/>
+          </w:tcPr>
+          <w:p>
+            <w:pPr>
+              <w:spacing w:after="0" w:line="240" w:lineRule="auto"/>
+              <w:jc w:val="center"/>
+            </w:pPr>
+            <w:r>
+              <w:t>RNF</w:t>
             </w:r>
           </w:p>
         </w:tc>
@@ -6360,6 +6775,186 @@
             </w:pPr>
             <w:r>
               <w:t>PLGC</w:t>
+            </w:r>
+          </w:p>
+        </w:tc>
+        <w:tc>
+          <w:tcPr>
+            <w:tcW w:w="2672" w:type="dxa"/>
+            <w:shd w:val="clear" w:color="auto" w:fill="auto"/>
+          </w:tcPr>
+          <w:p>
+            <w:pPr>
+              <w:spacing w:after="0" w:line="240" w:lineRule="auto"/>
+              <w:jc w:val="center"/>
+            </w:pPr>
+            <w:r>
+              <w:t>SIRP</w:t>
+            </w:r>
+          </w:p>
+        </w:tc>
+      </w:tr>
+      <w:tr>
+        <w:trPr>
+          <w:trHeight w:val="280"/>
+        </w:trPr>
+        <w:tc>
+          <w:tcPr>
+            <w:tcW w:w="2405" w:type="dxa"/>
+            <w:shd w:val="clear" w:color="auto" w:fill="auto"/>
+          </w:tcPr>
+          <w:p>
+            <w:pPr>
+              <w:spacing w:after="0" w:line="240" w:lineRule="auto"/>
+            </w:pPr>
+            <w:r>
+              <w:t>Documento de Diseño</w:t>
+            </w:r>
+          </w:p>
+        </w:tc>
+        <w:tc>
+          <w:tcPr>
+            <w:tcW w:w="2419" w:type="dxa"/>
+            <w:shd w:val="clear" w:color="auto" w:fill="auto"/>
+          </w:tcPr>
+          <w:p>
+            <w:r>
+              <w:t>.docx</w:t>
+            </w:r>
+          </w:p>
+        </w:tc>
+        <w:tc>
+          <w:tcPr>
+            <w:tcW w:w="2010" w:type="dxa"/>
+            <w:shd w:val="clear" w:color="auto" w:fill="auto"/>
+          </w:tcPr>
+          <w:p>
+            <w:pPr>
+              <w:spacing w:after="0" w:line="240" w:lineRule="auto"/>
+              <w:jc w:val="center"/>
+            </w:pPr>
+            <w:r>
+              <w:t>DD</w:t>
+            </w:r>
+          </w:p>
+        </w:tc>
+        <w:tc>
+          <w:tcPr>
+            <w:tcW w:w="2672" w:type="dxa"/>
+            <w:shd w:val="clear" w:color="auto" w:fill="auto"/>
+          </w:tcPr>
+          <w:p>
+            <w:pPr>
+              <w:spacing w:after="0" w:line="240" w:lineRule="auto"/>
+              <w:jc w:val="center"/>
+            </w:pPr>
+            <w:r>
+              <w:t>SIRP</w:t>
+            </w:r>
+          </w:p>
+        </w:tc>
+      </w:tr>
+      <w:tr>
+        <w:trPr>
+          <w:trHeight w:val="280"/>
+        </w:trPr>
+        <w:tc>
+          <w:tcPr>
+            <w:tcW w:w="2405" w:type="dxa"/>
+            <w:shd w:val="clear" w:color="auto" w:fill="auto"/>
+          </w:tcPr>
+          <w:p>
+            <w:pPr>
+              <w:spacing w:after="0" w:line="240" w:lineRule="auto"/>
+            </w:pPr>
+            <w:r>
+              <w:t>Documento de análisis</w:t>
+            </w:r>
+          </w:p>
+        </w:tc>
+        <w:tc>
+          <w:tcPr>
+            <w:tcW w:w="2419" w:type="dxa"/>
+            <w:shd w:val="clear" w:color="auto" w:fill="auto"/>
+          </w:tcPr>
+          <w:p>
+            <w:r>
+              <w:t>.docx</w:t>
+            </w:r>
+          </w:p>
+        </w:tc>
+        <w:tc>
+          <w:tcPr>
+            <w:tcW w:w="2010" w:type="dxa"/>
+            <w:shd w:val="clear" w:color="auto" w:fill="auto"/>
+          </w:tcPr>
+          <w:p>
+            <w:pPr>
+              <w:spacing w:after="0" w:line="240" w:lineRule="auto"/>
+              <w:jc w:val="center"/>
+            </w:pPr>
+            <w:r>
+              <w:t>DA</w:t>
+            </w:r>
+          </w:p>
+        </w:tc>
+        <w:tc>
+          <w:tcPr>
+            <w:tcW w:w="2672" w:type="dxa"/>
+            <w:shd w:val="clear" w:color="auto" w:fill="auto"/>
+          </w:tcPr>
+          <w:p>
+            <w:pPr>
+              <w:spacing w:after="0" w:line="240" w:lineRule="auto"/>
+              <w:jc w:val="center"/>
+            </w:pPr>
+            <w:r>
+              <w:t>SIRP</w:t>
+            </w:r>
+          </w:p>
+        </w:tc>
+      </w:tr>
+      <w:tr>
+        <w:trPr>
+          <w:trHeight w:val="280"/>
+        </w:trPr>
+        <w:tc>
+          <w:tcPr>
+            <w:tcW w:w="2405" w:type="dxa"/>
+            <w:shd w:val="clear" w:color="auto" w:fill="auto"/>
+          </w:tcPr>
+          <w:p>
+            <w:pPr>
+              <w:spacing w:after="0" w:line="240" w:lineRule="auto"/>
+            </w:pPr>
+            <w:r>
+              <w:t>Cronograma</w:t>
+            </w:r>
+          </w:p>
+        </w:tc>
+        <w:tc>
+          <w:tcPr>
+            <w:tcW w:w="2419" w:type="dxa"/>
+            <w:shd w:val="clear" w:color="auto" w:fill="auto"/>
+          </w:tcPr>
+          <w:p>
+            <w:r>
+              <w:t>.xls</w:t>
+            </w:r>
+          </w:p>
+        </w:tc>
+        <w:tc>
+          <w:tcPr>
+            <w:tcW w:w="2010" w:type="dxa"/>
+            <w:shd w:val="clear" w:color="auto" w:fill="auto"/>
+          </w:tcPr>
+          <w:p>
+            <w:pPr>
+              <w:spacing w:after="0" w:line="240" w:lineRule="auto"/>
+              <w:jc w:val="center"/>
+            </w:pPr>
+            <w:r>
+              <w:t>CR</w:t>
             </w:r>
           </w:p>
         </w:tc>
@@ -6551,6 +7146,8 @@
             <w:r>
               <w:t>SIRP_PP</w:t>
             </w:r>
+            <w:bookmarkStart w:id="42" w:name="_GoBack"/>
+            <w:bookmarkEnd w:id="42"/>
           </w:p>
         </w:tc>
       </w:tr>
@@ -6568,6 +7165,7 @@
               <w:spacing w:after="0" w:line="240" w:lineRule="auto"/>
             </w:pPr>
             <w:r>
+              <w:lastRenderedPageBreak/>
               <w:t xml:space="preserve">Línea base de </w:t>
             </w:r>
             <w:r>
@@ -6635,8 +7233,6 @@
             <w:r>
               <w:t>SIRP_DD</w:t>
             </w:r>
-            <w:bookmarkStart w:id="42" w:name="_GoBack"/>
-            <w:bookmarkEnd w:id="42"/>
           </w:p>
         </w:tc>
       </w:tr>
@@ -6818,7 +7414,7 @@
               <w:spacing w:after="0" w:line="240" w:lineRule="auto"/>
             </w:pPr>
             <w:r>
-              <w:t>Manual de usuario</w:t>
+              <w:t>Acta de cierre</w:t>
             </w:r>
           </w:p>
         </w:tc>
@@ -7821,7 +8417,7 @@
     </w:rPrDefault>
     <w:pPrDefault/>
   </w:docDefaults>
-  <w:latentStyles w:defLockedState="0" w:defUIPriority="99" w:defSemiHidden="0" w:defUnhideWhenUsed="0" w:defQFormat="0" w:count="375">
+  <w:latentStyles w:defLockedState="0" w:defUIPriority="99" w:defSemiHidden="0" w:defUnhideWhenUsed="0" w:defQFormat="0" w:count="376">
     <w:lsdException w:name="Normal" w:uiPriority="0" w:qFormat="1"/>
     <w:lsdException w:name="heading 1" w:uiPriority="9" w:qFormat="1"/>
     <w:lsdException w:name="heading 2" w:semiHidden="1" w:uiPriority="9" w:unhideWhenUsed="1" w:qFormat="1"/>
@@ -7927,7 +8523,6 @@
     <w:lsdException w:name="HTML Sample" w:semiHidden="1" w:unhideWhenUsed="1"/>
     <w:lsdException w:name="HTML Typewriter" w:semiHidden="1" w:unhideWhenUsed="1"/>
     <w:lsdException w:name="HTML Variable" w:semiHidden="1" w:unhideWhenUsed="1"/>
-    <w:lsdException w:name="Normal Table" w:semiHidden="1" w:unhideWhenUsed="1"/>
     <w:lsdException w:name="annotation subject" w:semiHidden="1" w:unhideWhenUsed="1"/>
     <w:lsdException w:name="No List" w:semiHidden="1" w:unhideWhenUsed="1"/>
     <w:lsdException w:name="Outline List 1" w:semiHidden="1" w:unhideWhenUsed="1"/>
@@ -7974,10 +8569,8 @@
     <w:lsdException w:name="Table Subtle 2" w:semiHidden="1" w:unhideWhenUsed="1"/>
     <w:lsdException w:name="Table Web 1" w:semiHidden="1" w:unhideWhenUsed="1"/>
     <w:lsdException w:name="Table Web 2" w:semiHidden="1" w:unhideWhenUsed="1"/>
-    <w:lsdException w:name="Table Web 3" w:semiHidden="1" w:unhideWhenUsed="1"/>
     <w:lsdException w:name="Balloon Text" w:semiHidden="1" w:unhideWhenUsed="1"/>
     <w:lsdException w:name="Table Grid" w:uiPriority="39"/>
-    <w:lsdException w:name="Table Theme" w:semiHidden="1" w:unhideWhenUsed="1"/>
     <w:lsdException w:name="Placeholder Text" w:semiHidden="1"/>
     <w:lsdException w:name="No Spacing" w:uiPriority="1" w:qFormat="1"/>
     <w:lsdException w:name="Light Shading" w:uiPriority="60"/>
@@ -8197,6 +8790,7 @@
     <w:lsdException w:name="Smart Hyperlink" w:semiHidden="1" w:unhideWhenUsed="1"/>
     <w:lsdException w:name="Hashtag" w:semiHidden="1" w:unhideWhenUsed="1"/>
     <w:lsdException w:name="Unresolved Mention" w:semiHidden="1" w:unhideWhenUsed="1"/>
+    <w:lsdException w:name="Smart Link" w:semiHidden="1" w:unhideWhenUsed="1"/>
   </w:latentStyles>
   <w:style w:type="paragraph" w:default="1" w:styleId="Normal">
     <w:name w:val="Normal"/>
@@ -9807,7 +10401,7 @@
       </w:tcPr>
     </w:tblStylePr>
   </w:style>
-  <w:style w:type="table" w:styleId="Tabladecuadrcula6concolores-nfasis5">
+  <w:style w:type="table" w:styleId="Tablaconcuadrcula6concolores-nfasis5">
     <w:name w:val="Grid Table 6 Colorful Accent 5"/>
     <w:basedOn w:val="Tablanormal"/>
     <w:uiPriority w:val="51"/>
@@ -10175,7 +10769,7 @@
 </file>
 
 <file path=customXml/itemProps2.xml><?xml version="1.0" encoding="utf-8"?>
-<ds:datastoreItem xmlns:ds="http://schemas.openxmlformats.org/officeDocument/2006/customXml" ds:itemID="{496E6609-7D6B-4015-BE08-DD50FB993A62}">
+<ds:datastoreItem xmlns:ds="http://schemas.openxmlformats.org/officeDocument/2006/customXml" ds:itemID="{9EC12AEF-79F1-4A3D-87C5-21B76F694088}">
   <ds:schemaRefs>
     <ds:schemaRef ds:uri="http://schemas.openxmlformats.org/officeDocument/2006/bibliography"/>
   </ds:schemaRefs>

</xml_diff>